<commit_message>
Add feature to have newlines inside tags
</commit_message>
<xml_diff>
--- a/examples/expected-tag-intelligent-loop-table.docx
+++ b/examples/expected-tag-intelligent-loop-table.docx
@@ -139,8 +139,6 @@
               </w:rPr>
               <w:t/>
             </w:r>
-            <w:bookmarkStart w:id="0" w:name="_GoBack"/>
-            <w:bookmarkEnd w:id="0"/>
             <w:r>
               <w:rPr>
                 <w:lang w:val="fr-FR"/>
@@ -269,8 +267,6 @@
               </w:rPr>
               <w:t/>
             </w:r>
-            <w:bookmarkStart w:id="0" w:name="_GoBack"/>
-            <w:bookmarkEnd w:id="0"/>
             <w:r>
               <w:rPr>
                 <w:lang w:val="fr-FR"/>
@@ -399,8 +395,6 @@
               </w:rPr>
               <w:t/>
             </w:r>
-            <w:bookmarkStart w:id="0" w:name="_GoBack"/>
-            <w:bookmarkEnd w:id="0"/>
             <w:r>
               <w:rPr>
                 <w:lang w:val="fr-FR"/>
@@ -529,8 +523,6 @@
               </w:rPr>
               <w:t/>
             </w:r>
-            <w:bookmarkStart w:id="0" w:name="_GoBack"/>
-            <w:bookmarkEnd w:id="0"/>
             <w:r>
               <w:rPr>
                 <w:lang w:val="fr-FR"/>

</xml_diff>